<commit_message>
vault backup: 2024-10-09 22:26:09
</commit_message>
<xml_diff>
--- a/Vakken Y2/Factchecken/Formulier Concept Factcheck V3.docx
+++ b/Vakken Y2/Factchecken/Formulier Concept Factcheck V3.docx
@@ -352,18 +352,68 @@
           <w:szCs w:val="28"/>
           <w:lang w:val="nl-NL"/>
         </w:rPr>
-        <w:t>X</w:t>
+        <w:t xml:space="preserve">In de kop komen zowel de inhoud van de </w:t>
       </w:r>
-    </w:p>
-    <w:p>
-      <w:pPr>
+      <w:proofErr w:type="spellStart"/>
+      <w:r>
         <w:rPr>
           <w:rFonts w:ascii="Arial" w:hAnsi="Arial" w:cs="Arial"/>
           <w:sz w:val="28"/>
           <w:szCs w:val="28"/>
           <w:lang w:val="nl-NL"/>
         </w:rPr>
-      </w:pPr>
+        <w:t>factcheck</w:t>
+      </w:r>
+      <w:proofErr w:type="spellEnd"/>
+      <w:r>
+        <w:rPr>
+          <w:rFonts w:ascii="Arial" w:hAnsi="Arial" w:cs="Arial"/>
+          <w:sz w:val="28"/>
+          <w:szCs w:val="28"/>
+          <w:lang w:val="nl-NL"/>
+        </w:rPr>
+        <w:t xml:space="preserve"> als het oordeel tot uitdrukking, (dus </w:t>
+      </w:r>
+      <w:proofErr w:type="spellStart"/>
+      <w:r>
+        <w:rPr>
+          <w:rFonts w:ascii="Arial" w:hAnsi="Arial" w:cs="Arial"/>
+          <w:sz w:val="28"/>
+          <w:szCs w:val="28"/>
+          <w:lang w:val="nl-NL"/>
+        </w:rPr>
+        <w:t>geenclickbait</w:t>
+      </w:r>
+      <w:proofErr w:type="spellEnd"/>
+      <w:r>
+        <w:rPr>
+          <w:rFonts w:ascii="Arial" w:hAnsi="Arial" w:cs="Arial"/>
+          <w:sz w:val="28"/>
+          <w:szCs w:val="28"/>
+          <w:lang w:val="nl-NL"/>
+        </w:rPr>
+        <w:t xml:space="preserve">, of letterlijke herhaling van de </w:t>
+      </w:r>
+      <w:proofErr w:type="spellStart"/>
+      <w:r>
+        <w:rPr>
+          <w:rFonts w:ascii="Arial" w:hAnsi="Arial" w:cs="Arial"/>
+          <w:sz w:val="28"/>
+          <w:szCs w:val="28"/>
+          <w:lang w:val="nl-NL"/>
+        </w:rPr>
+        <w:t>beweringmet</w:t>
+      </w:r>
+      <w:proofErr w:type="spellEnd"/>
+      <w:r>
+        <w:rPr>
+          <w:rFonts w:ascii="Arial" w:hAnsi="Arial" w:cs="Arial"/>
+          <w:sz w:val="28"/>
+          <w:szCs w:val="28"/>
+          <w:lang w:val="nl-NL"/>
+        </w:rPr>
+        <w:t xml:space="preserve"> een vraagteken erachter). Lezers die alleen de kop lezen en wegklikkenmoeten met de juiste indruk van de inhoud weer vertrekken.</w:t>
+      </w:r>
     </w:p>
     <w:p>
       <w:pPr>
@@ -810,6 +860,7 @@
           <w:szCs w:val="28"/>
           <w:lang w:val="en-GB"/>
         </w:rPr>
+        <w:lastRenderedPageBreak/>
         <w:t>Conclusie</w:t>
       </w:r>
       <w:proofErr w:type="spellEnd"/>
@@ -890,7 +941,6 @@
           <w:szCs w:val="28"/>
           <w:lang w:val="en-GB"/>
         </w:rPr>
-        <w:lastRenderedPageBreak/>
         <w:t>Bronnen</w:t>
       </w:r>
       <w:r>
@@ -949,6 +999,303 @@
           <w:rFonts w:ascii="Arial" w:hAnsi="Arial" w:cs="Arial"/>
           <w:sz w:val="28"/>
           <w:szCs w:val="28"/>
+          <w:lang w:val="nl-NL"/>
+        </w:rPr>
+      </w:pPr>
+      <w:r>
+        <w:rPr>
+          <w:rFonts w:ascii="Arial" w:hAnsi="Arial" w:cs="Arial"/>
+          <w:sz w:val="28"/>
+          <w:szCs w:val="28"/>
+          <w:lang w:val="nl-NL"/>
+        </w:rPr>
+        <w:t>Dit is een onderzoek naar drijfbaarheid van otters, qua vergelijking met de leeftijden van de otters,</w:t>
+      </w:r>
+    </w:p>
+    <w:p>
+      <w:pPr>
+        <w:rPr>
+          <w:rFonts w:ascii="Arial" w:hAnsi="Arial" w:cs="Arial"/>
+          <w:sz w:val="28"/>
+          <w:szCs w:val="28"/>
+          <w:lang w:val="nl-NL"/>
+        </w:rPr>
+      </w:pPr>
+    </w:p>
+    <w:p>
+      <w:pPr>
+        <w:rPr>
+          <w:rFonts w:ascii="Arial" w:hAnsi="Arial" w:cs="Arial"/>
+          <w:sz w:val="28"/>
+          <w:szCs w:val="28"/>
+          <w:lang w:val="nl-NL"/>
+        </w:rPr>
+      </w:pPr>
+      <w:r>
+        <w:rPr>
+          <w:rFonts w:ascii="Arial" w:hAnsi="Arial" w:cs="Arial"/>
+          <w:sz w:val="28"/>
+          <w:szCs w:val="28"/>
+          <w:lang w:val="nl-NL"/>
+        </w:rPr>
+        <w:t>[</w:t>
+      </w:r>
+      <w:r>
+        <w:rPr>
+          <w:rFonts w:ascii="Arial" w:hAnsi="Arial" w:cs="Arial"/>
+          <w:sz w:val="28"/>
+          <w:szCs w:val="28"/>
+          <w:lang w:val="nl-NL"/>
+        </w:rPr>
+        <w:t xml:space="preserve">A </w:t>
+      </w:r>
+      <w:proofErr w:type="spellStart"/>
+      <w:r>
+        <w:rPr>
+          <w:rFonts w:ascii="Arial" w:hAnsi="Arial" w:cs="Arial"/>
+          <w:sz w:val="28"/>
+          <w:szCs w:val="28"/>
+          <w:lang w:val="nl-NL"/>
+        </w:rPr>
+        <w:t>novel</w:t>
+      </w:r>
+      <w:proofErr w:type="spellEnd"/>
+      <w:r>
+        <w:rPr>
+          <w:rFonts w:ascii="Arial" w:hAnsi="Arial" w:cs="Arial"/>
+          <w:sz w:val="28"/>
+          <w:szCs w:val="28"/>
+          <w:lang w:val="nl-NL"/>
+        </w:rPr>
+        <w:t xml:space="preserve"> </w:t>
+      </w:r>
+      <w:proofErr w:type="spellStart"/>
+      <w:r>
+        <w:rPr>
+          <w:rFonts w:ascii="Arial" w:hAnsi="Arial" w:cs="Arial"/>
+          <w:sz w:val="28"/>
+          <w:szCs w:val="28"/>
+          <w:lang w:val="nl-NL"/>
+        </w:rPr>
+        <w:t>comparison</w:t>
+      </w:r>
+      <w:proofErr w:type="spellEnd"/>
+      <w:r>
+        <w:rPr>
+          <w:rFonts w:ascii="Arial" w:hAnsi="Arial" w:cs="Arial"/>
+          <w:sz w:val="28"/>
+          <w:szCs w:val="28"/>
+          <w:lang w:val="nl-NL"/>
+        </w:rPr>
+        <w:t xml:space="preserve"> of </w:t>
+      </w:r>
+      <w:proofErr w:type="spellStart"/>
+      <w:r>
+        <w:rPr>
+          <w:rFonts w:ascii="Arial" w:hAnsi="Arial" w:cs="Arial"/>
+          <w:sz w:val="28"/>
+          <w:szCs w:val="28"/>
+          <w:lang w:val="nl-NL"/>
+        </w:rPr>
+        <w:t>southern</w:t>
+      </w:r>
+      <w:proofErr w:type="spellEnd"/>
+      <w:r>
+        <w:rPr>
+          <w:rFonts w:ascii="Arial" w:hAnsi="Arial" w:cs="Arial"/>
+          <w:sz w:val="28"/>
+          <w:szCs w:val="28"/>
+          <w:lang w:val="nl-NL"/>
+        </w:rPr>
+        <w:t xml:space="preserve"> </w:t>
+      </w:r>
+      <w:proofErr w:type="spellStart"/>
+      <w:r>
+        <w:rPr>
+          <w:rFonts w:ascii="Arial" w:hAnsi="Arial" w:cs="Arial"/>
+          <w:sz w:val="28"/>
+          <w:szCs w:val="28"/>
+          <w:lang w:val="nl-NL"/>
+        </w:rPr>
+        <w:t>sea</w:t>
+      </w:r>
+      <w:proofErr w:type="spellEnd"/>
+      <w:r>
+        <w:rPr>
+          <w:rFonts w:ascii="Arial" w:hAnsi="Arial" w:cs="Arial"/>
+          <w:sz w:val="28"/>
+          <w:szCs w:val="28"/>
+          <w:lang w:val="nl-NL"/>
+        </w:rPr>
+        <w:t xml:space="preserve"> otter (</w:t>
+      </w:r>
+      <w:proofErr w:type="spellStart"/>
+      <w:r>
+        <w:rPr>
+          <w:rFonts w:ascii="Arial" w:hAnsi="Arial" w:cs="Arial"/>
+          <w:sz w:val="28"/>
+          <w:szCs w:val="28"/>
+          <w:lang w:val="nl-NL"/>
+        </w:rPr>
+        <w:t>Enhydra</w:t>
+      </w:r>
+      <w:proofErr w:type="spellEnd"/>
+      <w:r>
+        <w:rPr>
+          <w:rFonts w:ascii="Arial" w:hAnsi="Arial" w:cs="Arial"/>
+          <w:sz w:val="28"/>
+          <w:szCs w:val="28"/>
+          <w:lang w:val="nl-NL"/>
+        </w:rPr>
+        <w:t xml:space="preserve"> </w:t>
+      </w:r>
+      <w:proofErr w:type="spellStart"/>
+      <w:r>
+        <w:rPr>
+          <w:rFonts w:ascii="Arial" w:hAnsi="Arial" w:cs="Arial"/>
+          <w:sz w:val="28"/>
+          <w:szCs w:val="28"/>
+          <w:lang w:val="nl-NL"/>
+        </w:rPr>
+        <w:t>lutris</w:t>
+      </w:r>
+      <w:proofErr w:type="spellEnd"/>
+      <w:r>
+        <w:rPr>
+          <w:rFonts w:ascii="Arial" w:hAnsi="Arial" w:cs="Arial"/>
+          <w:sz w:val="28"/>
+          <w:szCs w:val="28"/>
+          <w:lang w:val="nl-NL"/>
+        </w:rPr>
+        <w:t xml:space="preserve"> </w:t>
+      </w:r>
+      <w:proofErr w:type="spellStart"/>
+      <w:r>
+        <w:rPr>
+          <w:rFonts w:ascii="Arial" w:hAnsi="Arial" w:cs="Arial"/>
+          <w:sz w:val="28"/>
+          <w:szCs w:val="28"/>
+          <w:lang w:val="nl-NL"/>
+        </w:rPr>
+        <w:t>nereis</w:t>
+      </w:r>
+      <w:proofErr w:type="spellEnd"/>
+      <w:r>
+        <w:rPr>
+          <w:rFonts w:ascii="Arial" w:hAnsi="Arial" w:cs="Arial"/>
+          <w:sz w:val="28"/>
+          <w:szCs w:val="28"/>
+          <w:lang w:val="nl-NL"/>
+        </w:rPr>
+        <w:t>)</w:t>
+      </w:r>
+    </w:p>
+    <w:p>
+      <w:pPr>
+        <w:rPr>
+          <w:rFonts w:ascii="Arial" w:hAnsi="Arial" w:cs="Arial"/>
+          <w:sz w:val="28"/>
+          <w:szCs w:val="28"/>
+          <w:lang w:val="nl-NL"/>
+        </w:rPr>
+      </w:pPr>
+      <w:proofErr w:type="spellStart"/>
+      <w:r>
+        <w:rPr>
+          <w:rFonts w:ascii="Arial" w:hAnsi="Arial" w:cs="Arial"/>
+          <w:sz w:val="28"/>
+          <w:szCs w:val="28"/>
+          <w:lang w:val="nl-NL"/>
+        </w:rPr>
+        <w:t>fur</w:t>
+      </w:r>
+      <w:proofErr w:type="spellEnd"/>
+      <w:r>
+        <w:rPr>
+          <w:rFonts w:ascii="Arial" w:hAnsi="Arial" w:cs="Arial"/>
+          <w:sz w:val="28"/>
+          <w:szCs w:val="28"/>
+          <w:lang w:val="nl-NL"/>
+        </w:rPr>
+        <w:t xml:space="preserve"> </w:t>
+      </w:r>
+      <w:proofErr w:type="spellStart"/>
+      <w:r>
+        <w:rPr>
+          <w:rFonts w:ascii="Arial" w:hAnsi="Arial" w:cs="Arial"/>
+          <w:sz w:val="28"/>
+          <w:szCs w:val="28"/>
+          <w:lang w:val="nl-NL"/>
+        </w:rPr>
+        <w:t>buoyancy</w:t>
+      </w:r>
+      <w:proofErr w:type="spellEnd"/>
+      <w:r>
+        <w:rPr>
+          <w:rFonts w:ascii="Arial" w:hAnsi="Arial" w:cs="Arial"/>
+          <w:sz w:val="28"/>
+          <w:szCs w:val="28"/>
+          <w:lang w:val="nl-NL"/>
+        </w:rPr>
+        <w:t xml:space="preserve"> </w:t>
+      </w:r>
+      <w:proofErr w:type="spellStart"/>
+      <w:r>
+        <w:rPr>
+          <w:rFonts w:ascii="Arial" w:hAnsi="Arial" w:cs="Arial"/>
+          <w:sz w:val="28"/>
+          <w:szCs w:val="28"/>
+          <w:lang w:val="nl-NL"/>
+        </w:rPr>
+        <w:t>across</w:t>
+      </w:r>
+      <w:proofErr w:type="spellEnd"/>
+      <w:r>
+        <w:rPr>
+          <w:rFonts w:ascii="Arial" w:hAnsi="Arial" w:cs="Arial"/>
+          <w:sz w:val="28"/>
+          <w:szCs w:val="28"/>
+          <w:lang w:val="nl-NL"/>
+        </w:rPr>
+        <w:t xml:space="preserve"> </w:t>
+      </w:r>
+      <w:proofErr w:type="spellStart"/>
+      <w:r>
+        <w:rPr>
+          <w:rFonts w:ascii="Arial" w:hAnsi="Arial" w:cs="Arial"/>
+          <w:sz w:val="28"/>
+          <w:szCs w:val="28"/>
+          <w:lang w:val="nl-NL"/>
+        </w:rPr>
+        <w:t>ontogeny</w:t>
+      </w:r>
+      <w:proofErr w:type="spellEnd"/>
+      <w:r>
+        <w:rPr>
+          <w:rFonts w:ascii="Arial" w:hAnsi="Arial" w:cs="Arial"/>
+          <w:sz w:val="28"/>
+          <w:szCs w:val="28"/>
+          <w:lang w:val="nl-NL"/>
+        </w:rPr>
+        <w:t>]</w:t>
+      </w:r>
+    </w:p>
+    <w:p>
+      <w:pPr>
+        <w:rPr>
+          <w:rFonts w:ascii="Arial" w:hAnsi="Arial" w:cs="Arial"/>
+          <w:sz w:val="24"/>
+          <w:szCs w:val="24"/>
+          <w:lang w:val="nl-NL"/>
+        </w:rPr>
+      </w:pPr>
+    </w:p>
+    <w:p>
+      <w:pPr>
+        <w:rPr>
+          <w:rFonts w:ascii="Arial" w:hAnsi="Arial" w:cs="Arial"/>
+          <w:sz w:val="24"/>
+          <w:szCs w:val="24"/>
           <w:lang w:val="nl-NL"/>
         </w:rPr>
       </w:pPr>

</xml_diff>

<commit_message>
vault backup: 2024-10-09 22:36:10
</commit_message>
<xml_diff>
--- a/Vakken Y2/Factchecken/Formulier Concept Factcheck V3.docx
+++ b/Vakken Y2/Factchecken/Formulier Concept Factcheck V3.docx
@@ -413,6 +413,25 @@
           <w:lang w:val="nl-NL"/>
         </w:rPr>
         <w:t xml:space="preserve"> een vraagteken erachter). Lezers die alleen de kop lezen en wegklikkenmoeten met de juiste indruk van de inhoud weer vertrekken.</w:t>
+      </w:r>
+    </w:p>
+    <w:p>
+      <w:pPr>
+        <w:rPr>
+          <w:rFonts w:ascii="Arial" w:hAnsi="Arial" w:cs="Arial"/>
+          <w:sz w:val="28"/>
+          <w:szCs w:val="28"/>
+          <w:lang w:val="nl-NL"/>
+        </w:rPr>
+      </w:pPr>
+      <w:r>
+        <w:rPr>
+          <w:rFonts w:ascii="Arial" w:hAnsi="Arial" w:cs="Arial"/>
+          <w:sz w:val="28"/>
+          <w:szCs w:val="28"/>
+          <w:lang w:val="nl-NL"/>
+        </w:rPr>
+        <w:t xml:space="preserve"> </w:t>
       </w:r>
     </w:p>
     <w:p>

</xml_diff>

<commit_message>
vault backup: 2024-10-09 22:46:11
</commit_message>
<xml_diff>
--- a/Vakken Y2/Factchecken/Formulier Concept Factcheck V3.docx
+++ b/Vakken Y2/Factchecken/Formulier Concept Factcheck V3.docx
@@ -424,15 +424,26 @@
           <w:lang w:val="nl-NL"/>
         </w:rPr>
       </w:pPr>
-      <w:r>
+    </w:p>
+    <w:p>
+      <w:pPr>
         <w:rPr>
           <w:rFonts w:ascii="Arial" w:hAnsi="Arial" w:cs="Arial"/>
           <w:sz w:val="28"/>
           <w:szCs w:val="28"/>
           <w:lang w:val="nl-NL"/>
         </w:rPr>
-        <w:t xml:space="preserve"> </w:t>
-      </w:r>
+      </w:pPr>
+    </w:p>
+    <w:p>
+      <w:pPr>
+        <w:rPr>
+          <w:rFonts w:ascii="Arial" w:hAnsi="Arial" w:cs="Arial"/>
+          <w:sz w:val="28"/>
+          <w:szCs w:val="28"/>
+          <w:lang w:val="nl-NL"/>
+        </w:rPr>
+      </w:pPr>
     </w:p>
     <w:p>
       <w:pPr>
@@ -492,15 +503,6 @@
           <w:lang w:val="nl-NL"/>
         </w:rPr>
       </w:pPr>
-      <w:r>
-        <w:rPr>
-          <w:rFonts w:ascii="Arial" w:hAnsi="Arial" w:cs="Arial"/>
-          <w:sz w:val="28"/>
-          <w:szCs w:val="28"/>
-          <w:lang w:val="nl-NL"/>
-        </w:rPr>
-        <w:t>X</w:t>
-      </w:r>
     </w:p>
     <w:p>
       <w:pPr>
@@ -783,6 +785,7 @@
           <w:szCs w:val="28"/>
           <w:lang w:val="nl-NL"/>
         </w:rPr>
+        <w:lastRenderedPageBreak/>
         <w:t xml:space="preserve">Waarom is dit </w:t>
       </w:r>
       <w:r>
@@ -847,8 +850,28 @@
           <w:szCs w:val="28"/>
           <w:lang w:val="nl-NL"/>
         </w:rPr>
-        <w:t>X</w:t>
+        <w:t xml:space="preserve">Het onderzoek naar zeeotters komt vanuit de vraag </w:t>
       </w:r>
+    </w:p>
+    <w:p>
+      <w:pPr>
+        <w:rPr>
+          <w:rFonts w:ascii="Arial" w:hAnsi="Arial" w:cs="Arial"/>
+          <w:sz w:val="28"/>
+          <w:szCs w:val="28"/>
+          <w:lang w:val="nl-NL"/>
+        </w:rPr>
+      </w:pPr>
+    </w:p>
+    <w:p>
+      <w:pPr>
+        <w:rPr>
+          <w:rFonts w:ascii="Arial" w:hAnsi="Arial" w:cs="Arial"/>
+          <w:sz w:val="28"/>
+          <w:szCs w:val="28"/>
+          <w:lang w:val="nl-NL"/>
+        </w:rPr>
+      </w:pPr>
     </w:p>
     <w:p>
       <w:pPr>
@@ -879,7 +902,6 @@
           <w:szCs w:val="28"/>
           <w:lang w:val="en-GB"/>
         </w:rPr>
-        <w:lastRenderedPageBreak/>
         <w:t>Conclusie</w:t>
       </w:r>
       <w:proofErr w:type="spellEnd"/>

</xml_diff>

<commit_message>
vault backup: 2024-10-12 10:16:57
</commit_message>
<xml_diff>
--- a/Vakken Y2/Factchecken/Formulier Concept Factcheck V3.docx
+++ b/Vakken Y2/Factchecken/Formulier Concept Factcheck V3.docx
@@ -9,7 +9,7 @@
           <w:rFonts w:ascii="Arial" w:hAnsi="Arial" w:cs="Arial"/>
           <w:sz w:val="44"/>
           <w:szCs w:val="44"/>
-          <w:lang w:val="en-GB"/>
+          <w:lang w:val="nl-NL"/>
         </w:rPr>
       </w:pPr>
       <w:r>
@@ -17,7 +17,7 @@
           <w:rFonts w:ascii="Arial" w:hAnsi="Arial" w:cs="Arial"/>
           <w:sz w:val="44"/>
           <w:szCs w:val="44"/>
-          <w:lang w:val="en-GB"/>
+          <w:lang w:val="nl-NL"/>
         </w:rPr>
         <w:t xml:space="preserve">Concept Factcheck </w:t>
       </w:r>
@@ -26,7 +26,7 @@
           <w:rFonts w:ascii="Arial" w:hAnsi="Arial" w:cs="Arial"/>
           <w:sz w:val="44"/>
           <w:szCs w:val="44"/>
-          <w:lang w:val="en-GB"/>
+          <w:lang w:val="nl-NL"/>
         </w:rPr>
         <w:t>(deadline</w:t>
       </w:r>
@@ -35,7 +35,7 @@
           <w:rFonts w:ascii="Arial" w:hAnsi="Arial" w:cs="Arial"/>
           <w:sz w:val="44"/>
           <w:szCs w:val="44"/>
-          <w:lang w:val="en-GB"/>
+          <w:lang w:val="nl-NL"/>
         </w:rPr>
         <w:t xml:space="preserve"> 1</w:t>
       </w:r>
@@ -44,7 +44,7 @@
           <w:rFonts w:ascii="Arial" w:hAnsi="Arial" w:cs="Arial"/>
           <w:sz w:val="44"/>
           <w:szCs w:val="44"/>
-          <w:lang w:val="en-GB"/>
+          <w:lang w:val="nl-NL"/>
         </w:rPr>
         <w:t>4</w:t>
       </w:r>
@@ -53,36 +53,16 @@
           <w:rFonts w:ascii="Arial" w:hAnsi="Arial" w:cs="Arial"/>
           <w:sz w:val="44"/>
           <w:szCs w:val="44"/>
-          <w:lang w:val="en-GB"/>
+          <w:lang w:val="nl-NL"/>
         </w:rPr>
-        <w:t xml:space="preserve"> </w:t>
-      </w:r>
-      <w:proofErr w:type="spellStart"/>
-      <w:r>
-        <w:rPr>
-          <w:rFonts w:ascii="Arial" w:hAnsi="Arial" w:cs="Arial"/>
-          <w:sz w:val="44"/>
-          <w:szCs w:val="44"/>
-          <w:lang w:val="en-GB"/>
-        </w:rPr>
-        <w:t>okt</w:t>
-      </w:r>
-      <w:proofErr w:type="spellEnd"/>
-      <w:r>
-        <w:rPr>
-          <w:rFonts w:ascii="Arial" w:hAnsi="Arial" w:cs="Arial"/>
-          <w:sz w:val="44"/>
-          <w:szCs w:val="44"/>
-          <w:lang w:val="en-GB"/>
-        </w:rPr>
-        <w:t xml:space="preserve"> 1</w:t>
+        <w:t xml:space="preserve"> okt 1</w:t>
       </w:r>
       <w:r>
         <w:rPr>
           <w:rFonts w:ascii="Arial" w:hAnsi="Arial" w:cs="Arial"/>
           <w:sz w:val="44"/>
           <w:szCs w:val="44"/>
-          <w:lang w:val="en-GB"/>
+          <w:lang w:val="nl-NL"/>
         </w:rPr>
         <w:t>7</w:t>
       </w:r>
@@ -91,7 +71,7 @@
           <w:rFonts w:ascii="Arial" w:hAnsi="Arial" w:cs="Arial"/>
           <w:sz w:val="44"/>
           <w:szCs w:val="44"/>
-          <w:lang w:val="en-GB"/>
+          <w:lang w:val="nl-NL"/>
         </w:rPr>
         <w:t>:00</w:t>
       </w:r>
@@ -100,7 +80,7 @@
           <w:rFonts w:ascii="Arial" w:hAnsi="Arial" w:cs="Arial"/>
           <w:sz w:val="44"/>
           <w:szCs w:val="44"/>
-          <w:lang w:val="en-GB"/>
+          <w:lang w:val="nl-NL"/>
         </w:rPr>
         <w:t xml:space="preserve"> </w:t>
       </w:r>
@@ -109,7 +89,7 @@
           <w:rFonts w:ascii="Arial" w:hAnsi="Arial" w:cs="Arial"/>
           <w:sz w:val="44"/>
           <w:szCs w:val="44"/>
-          <w:lang w:val="en-GB"/>
+          <w:lang w:val="nl-NL"/>
         </w:rPr>
         <w:t>)</w:t>
       </w:r>
@@ -156,7 +136,7 @@
                 <w:rFonts w:ascii="Arial" w:hAnsi="Arial" w:cs="Arial"/>
                 <w:sz w:val="28"/>
                 <w:szCs w:val="28"/>
-                <w:lang w:val="en-GB"/>
+                <w:lang w:val="nl-NL"/>
               </w:rPr>
             </w:pPr>
             <w:r>
@@ -164,7 +144,7 @@
                 <w:rFonts w:ascii="Arial" w:hAnsi="Arial" w:cs="Arial"/>
                 <w:sz w:val="28"/>
                 <w:szCs w:val="28"/>
-                <w:lang w:val="en-GB"/>
+                <w:lang w:val="nl-NL"/>
               </w:rPr>
               <w:t xml:space="preserve">Naam </w:t>
             </w:r>
@@ -183,7 +163,7 @@
                 <w:rFonts w:ascii="Arial" w:hAnsi="Arial" w:cs="Arial"/>
                 <w:sz w:val="28"/>
                 <w:szCs w:val="28"/>
-                <w:lang w:val="en-GB"/>
+                <w:lang w:val="nl-NL"/>
               </w:rPr>
             </w:pPr>
             <w:r>
@@ -191,21 +171,10 @@
                 <w:rFonts w:ascii="Arial" w:hAnsi="Arial" w:cs="Arial"/>
                 <w:sz w:val="28"/>
                 <w:szCs w:val="28"/>
-                <w:lang w:val="en-GB"/>
+                <w:lang w:val="nl-NL"/>
               </w:rPr>
-              <w:t xml:space="preserve">Jort </w:t>
+              <w:t>Jort Siemes</w:t>
             </w:r>
-            <w:proofErr w:type="spellStart"/>
-            <w:r>
-              <w:rPr>
-                <w:rFonts w:ascii="Arial" w:hAnsi="Arial" w:cs="Arial"/>
-                <w:sz w:val="28"/>
-                <w:szCs w:val="28"/>
-                <w:lang w:val="en-GB"/>
-              </w:rPr>
-              <w:t>Siemes</w:t>
-            </w:r>
-            <w:proofErr w:type="spellEnd"/>
           </w:p>
         </w:tc>
         <w:tc>
@@ -222,20 +191,18 @@
                 <w:rFonts w:ascii="Arial" w:hAnsi="Arial" w:cs="Arial"/>
                 <w:sz w:val="28"/>
                 <w:szCs w:val="28"/>
-                <w:lang w:val="en-GB"/>
+                <w:lang w:val="nl-NL"/>
               </w:rPr>
             </w:pPr>
-            <w:proofErr w:type="spellStart"/>
             <w:r>
               <w:rPr>
                 <w:rFonts w:ascii="Arial" w:hAnsi="Arial" w:cs="Arial"/>
                 <w:sz w:val="28"/>
                 <w:szCs w:val="28"/>
-                <w:lang w:val="en-GB"/>
+                <w:lang w:val="nl-NL"/>
               </w:rPr>
               <w:t>Studentnr</w:t>
             </w:r>
-            <w:proofErr w:type="spellEnd"/>
           </w:p>
         </w:tc>
         <w:tc>
@@ -251,7 +218,7 @@
                 <w:rFonts w:ascii="Arial" w:hAnsi="Arial" w:cs="Arial"/>
                 <w:sz w:val="28"/>
                 <w:szCs w:val="28"/>
-                <w:lang w:val="en-GB"/>
+                <w:lang w:val="nl-NL"/>
               </w:rPr>
             </w:pPr>
             <w:r>
@@ -259,7 +226,7 @@
                 <w:rFonts w:ascii="Arial" w:hAnsi="Arial" w:cs="Arial"/>
                 <w:sz w:val="28"/>
                 <w:szCs w:val="28"/>
-                <w:lang w:val="en-GB"/>
+                <w:lang w:val="nl-NL"/>
               </w:rPr>
               <w:t>4028198</w:t>
             </w:r>
@@ -285,7 +252,7 @@
           <w:rFonts w:ascii="Arial" w:hAnsi="Arial" w:cs="Arial"/>
           <w:sz w:val="28"/>
           <w:szCs w:val="28"/>
-          <w:lang w:val="en-GB"/>
+          <w:lang w:val="nl-NL"/>
         </w:rPr>
       </w:pPr>
       <w:r>
@@ -293,7 +260,7 @@
           <w:rFonts w:ascii="Arial" w:hAnsi="Arial" w:cs="Arial"/>
           <w:sz w:val="28"/>
           <w:szCs w:val="28"/>
-          <w:lang w:val="en-GB"/>
+          <w:lang w:val="nl-NL"/>
         </w:rPr>
         <w:t>Kop</w:t>
       </w:r>
@@ -302,7 +269,7 @@
           <w:rFonts w:ascii="Arial" w:hAnsi="Arial" w:cs="Arial"/>
           <w:sz w:val="28"/>
           <w:szCs w:val="28"/>
-          <w:lang w:val="en-GB"/>
+          <w:lang w:val="nl-NL"/>
         </w:rPr>
         <w:t xml:space="preserve"> </w:t>
       </w:r>
@@ -311,29 +278,9 @@
           <w:rFonts w:ascii="Arial" w:hAnsi="Arial" w:cs="Arial"/>
           <w:sz w:val="28"/>
           <w:szCs w:val="28"/>
-          <w:lang w:val="en-GB"/>
+          <w:lang w:val="nl-NL"/>
         </w:rPr>
-        <w:t xml:space="preserve">[max 10 </w:t>
-      </w:r>
-      <w:proofErr w:type="spellStart"/>
-      <w:r>
-        <w:rPr>
-          <w:rFonts w:ascii="Arial" w:hAnsi="Arial" w:cs="Arial"/>
-          <w:sz w:val="28"/>
-          <w:szCs w:val="28"/>
-          <w:lang w:val="en-GB"/>
-        </w:rPr>
-        <w:t>woorden</w:t>
-      </w:r>
-      <w:proofErr w:type="spellEnd"/>
-      <w:r>
-        <w:rPr>
-          <w:rFonts w:ascii="Arial" w:hAnsi="Arial" w:cs="Arial"/>
-          <w:sz w:val="28"/>
-          <w:szCs w:val="28"/>
-          <w:lang w:val="en-GB"/>
-        </w:rPr>
-        <w:t xml:space="preserve"> ]</w:t>
+        <w:t>[max 10 woorden ]</w:t>
       </w:r>
     </w:p>
     <w:p>
@@ -352,98 +299,8 @@
           <w:szCs w:val="28"/>
           <w:lang w:val="nl-NL"/>
         </w:rPr>
-        <w:t xml:space="preserve">In de kop komen zowel de inhoud van de </w:t>
+        <w:t>Verdrinken Zeeotters Echt Door Olievervuiling? Gecheckt</w:t>
       </w:r>
-      <w:proofErr w:type="spellStart"/>
-      <w:r>
-        <w:rPr>
-          <w:rFonts w:ascii="Arial" w:hAnsi="Arial" w:cs="Arial"/>
-          <w:sz w:val="28"/>
-          <w:szCs w:val="28"/>
-          <w:lang w:val="nl-NL"/>
-        </w:rPr>
-        <w:t>factcheck</w:t>
-      </w:r>
-      <w:proofErr w:type="spellEnd"/>
-      <w:r>
-        <w:rPr>
-          <w:rFonts w:ascii="Arial" w:hAnsi="Arial" w:cs="Arial"/>
-          <w:sz w:val="28"/>
-          <w:szCs w:val="28"/>
-          <w:lang w:val="nl-NL"/>
-        </w:rPr>
-        <w:t xml:space="preserve"> als het oordeel tot uitdrukking, (dus </w:t>
-      </w:r>
-      <w:proofErr w:type="spellStart"/>
-      <w:r>
-        <w:rPr>
-          <w:rFonts w:ascii="Arial" w:hAnsi="Arial" w:cs="Arial"/>
-          <w:sz w:val="28"/>
-          <w:szCs w:val="28"/>
-          <w:lang w:val="nl-NL"/>
-        </w:rPr>
-        <w:t>geenclickbait</w:t>
-      </w:r>
-      <w:proofErr w:type="spellEnd"/>
-      <w:r>
-        <w:rPr>
-          <w:rFonts w:ascii="Arial" w:hAnsi="Arial" w:cs="Arial"/>
-          <w:sz w:val="28"/>
-          <w:szCs w:val="28"/>
-          <w:lang w:val="nl-NL"/>
-        </w:rPr>
-        <w:t xml:space="preserve">, of letterlijke herhaling van de </w:t>
-      </w:r>
-      <w:proofErr w:type="spellStart"/>
-      <w:r>
-        <w:rPr>
-          <w:rFonts w:ascii="Arial" w:hAnsi="Arial" w:cs="Arial"/>
-          <w:sz w:val="28"/>
-          <w:szCs w:val="28"/>
-          <w:lang w:val="nl-NL"/>
-        </w:rPr>
-        <w:t>beweringmet</w:t>
-      </w:r>
-      <w:proofErr w:type="spellEnd"/>
-      <w:r>
-        <w:rPr>
-          <w:rFonts w:ascii="Arial" w:hAnsi="Arial" w:cs="Arial"/>
-          <w:sz w:val="28"/>
-          <w:szCs w:val="28"/>
-          <w:lang w:val="nl-NL"/>
-        </w:rPr>
-        <w:t xml:space="preserve"> een vraagteken erachter). Lezers die alleen de kop lezen en wegklikkenmoeten met de juiste indruk van de inhoud weer vertrekken.</w:t>
-      </w:r>
-    </w:p>
-    <w:p>
-      <w:pPr>
-        <w:rPr>
-          <w:rFonts w:ascii="Arial" w:hAnsi="Arial" w:cs="Arial"/>
-          <w:sz w:val="28"/>
-          <w:szCs w:val="28"/>
-          <w:lang w:val="nl-NL"/>
-        </w:rPr>
-      </w:pPr>
-    </w:p>
-    <w:p>
-      <w:pPr>
-        <w:rPr>
-          <w:rFonts w:ascii="Arial" w:hAnsi="Arial" w:cs="Arial"/>
-          <w:sz w:val="28"/>
-          <w:szCs w:val="28"/>
-          <w:lang w:val="nl-NL"/>
-        </w:rPr>
-      </w:pPr>
-    </w:p>
-    <w:p>
-      <w:pPr>
-        <w:rPr>
-          <w:rFonts w:ascii="Arial" w:hAnsi="Arial" w:cs="Arial"/>
-          <w:sz w:val="28"/>
-          <w:szCs w:val="28"/>
-          <w:lang w:val="nl-NL"/>
-        </w:rPr>
-      </w:pPr>
     </w:p>
     <w:p>
       <w:pPr>
@@ -452,7 +309,7 @@
           <w:rFonts w:ascii="Arial" w:hAnsi="Arial" w:cs="Arial"/>
           <w:sz w:val="28"/>
           <w:szCs w:val="28"/>
-          <w:lang w:val="en-GB"/>
+          <w:lang w:val="nl-NL"/>
         </w:rPr>
       </w:pPr>
       <w:r>
@@ -460,7 +317,7 @@
           <w:rFonts w:ascii="Arial" w:hAnsi="Arial" w:cs="Arial"/>
           <w:sz w:val="28"/>
           <w:szCs w:val="28"/>
-          <w:lang w:val="en-GB"/>
+          <w:lang w:val="nl-NL"/>
         </w:rPr>
         <w:t>Lead</w:t>
       </w:r>
@@ -469,109 +326,9 @@
           <w:rFonts w:ascii="Arial" w:hAnsi="Arial" w:cs="Arial"/>
           <w:sz w:val="28"/>
           <w:szCs w:val="28"/>
-          <w:lang w:val="en-GB"/>
-        </w:rPr>
-        <w:t xml:space="preserve"> [max 80 </w:t>
-      </w:r>
-      <w:proofErr w:type="spellStart"/>
-      <w:r>
-        <w:rPr>
-          <w:rFonts w:ascii="Arial" w:hAnsi="Arial" w:cs="Arial"/>
-          <w:sz w:val="28"/>
-          <w:szCs w:val="28"/>
-          <w:lang w:val="en-GB"/>
-        </w:rPr>
-        <w:t>woorden</w:t>
-      </w:r>
-      <w:proofErr w:type="spellEnd"/>
-      <w:r>
-        <w:rPr>
-          <w:rFonts w:ascii="Arial" w:hAnsi="Arial" w:cs="Arial"/>
-          <w:sz w:val="28"/>
-          <w:szCs w:val="28"/>
-          <w:lang w:val="en-GB"/>
-        </w:rPr>
-        <w:t>]</w:t>
-      </w:r>
-    </w:p>
-    <w:p>
-      <w:pPr>
-        <w:rPr>
-          <w:rFonts w:ascii="Arial" w:hAnsi="Arial" w:cs="Arial"/>
-          <w:sz w:val="28"/>
-          <w:szCs w:val="28"/>
           <w:lang w:val="nl-NL"/>
         </w:rPr>
-      </w:pPr>
-    </w:p>
-    <w:p>
-      <w:pPr>
-        <w:rPr>
-          <w:rFonts w:ascii="Arial" w:hAnsi="Arial" w:cs="Arial"/>
-          <w:sz w:val="28"/>
-          <w:szCs w:val="28"/>
-          <w:lang w:val="nl-NL"/>
-        </w:rPr>
-      </w:pPr>
-    </w:p>
-    <w:p>
-      <w:pPr>
-        <w:pStyle w:val="Heading3"/>
-        <w:rPr>
-          <w:rFonts w:ascii="Arial" w:hAnsi="Arial" w:cs="Arial"/>
-          <w:sz w:val="28"/>
-          <w:szCs w:val="28"/>
-          <w:lang w:val="en-GB"/>
-        </w:rPr>
-      </w:pPr>
-      <w:r>
-        <w:rPr>
-          <w:rFonts w:ascii="Arial" w:hAnsi="Arial" w:cs="Arial"/>
-          <w:sz w:val="28"/>
-          <w:szCs w:val="28"/>
-          <w:lang w:val="en-GB"/>
-        </w:rPr>
-        <w:t xml:space="preserve">Claim / </w:t>
-      </w:r>
-      <w:proofErr w:type="spellStart"/>
-      <w:r>
-        <w:rPr>
-          <w:rFonts w:ascii="Arial" w:hAnsi="Arial" w:cs="Arial"/>
-          <w:sz w:val="28"/>
-          <w:szCs w:val="28"/>
-          <w:lang w:val="en-GB"/>
-        </w:rPr>
-        <w:t>Bewering</w:t>
-      </w:r>
-      <w:proofErr w:type="spellEnd"/>
-      <w:r>
-        <w:rPr>
-          <w:rFonts w:ascii="Arial" w:hAnsi="Arial" w:cs="Arial"/>
-          <w:sz w:val="28"/>
-          <w:szCs w:val="28"/>
-          <w:lang w:val="en-GB"/>
-        </w:rPr>
-        <w:t xml:space="preserve"> [max 20 </w:t>
-      </w:r>
-      <w:proofErr w:type="spellStart"/>
-      <w:r>
-        <w:rPr>
-          <w:rFonts w:ascii="Arial" w:hAnsi="Arial" w:cs="Arial"/>
-          <w:sz w:val="28"/>
-          <w:szCs w:val="28"/>
-          <w:lang w:val="en-GB"/>
-        </w:rPr>
-        <w:t>woorden</w:t>
-      </w:r>
-      <w:proofErr w:type="spellEnd"/>
-      <w:r>
-        <w:rPr>
-          <w:rFonts w:ascii="Arial" w:hAnsi="Arial" w:cs="Arial"/>
-          <w:sz w:val="28"/>
-          <w:szCs w:val="28"/>
-          <w:lang w:val="en-GB"/>
-        </w:rPr>
-        <w:t>]</w:t>
+        <w:t xml:space="preserve"> [max 80 woorden]</w:t>
       </w:r>
     </w:p>
     <w:p>
@@ -590,98 +347,8 @@
           <w:szCs w:val="28"/>
           <w:lang w:val="nl-NL"/>
         </w:rPr>
-        <w:t>X</w:t>
+        <w:t>In een recent NRC-artikel werd gesteld dat zeeotters door olievervuiling "kopje onder gaan" omdat hun drijfvermogen halveert. Maar klopt deze bewering wel? Hoewel olie hun dichte vacht zeker aantast, ligt het werkelijke gevaar elders. Uit diepgaand onderzoek blijkt dat zeeotters vooral lijden aan interne schade en vergiftiging door olie, in plaats van simpelweg te zinken. In deze factcheck onderzoeken we de claims en ontrafelen we de werkelijke bedreigingen voor deze bedreigde diersoort.</w:t>
       </w:r>
-    </w:p>
-    <w:p>
-      <w:pPr>
-        <w:rPr>
-          <w:rFonts w:ascii="Arial" w:hAnsi="Arial" w:cs="Arial"/>
-          <w:sz w:val="28"/>
-          <w:szCs w:val="28"/>
-          <w:lang w:val="nl-NL"/>
-        </w:rPr>
-      </w:pPr>
-    </w:p>
-    <w:p>
-      <w:pPr>
-        <w:pStyle w:val="Heading3"/>
-        <w:rPr>
-          <w:rFonts w:ascii="Arial" w:hAnsi="Arial" w:cs="Arial"/>
-          <w:sz w:val="28"/>
-          <w:szCs w:val="28"/>
-          <w:lang w:val="en-GB"/>
-        </w:rPr>
-      </w:pPr>
-      <w:proofErr w:type="spellStart"/>
-      <w:r>
-        <w:rPr>
-          <w:rFonts w:ascii="Arial" w:hAnsi="Arial" w:cs="Arial"/>
-          <w:sz w:val="28"/>
-          <w:szCs w:val="28"/>
-          <w:lang w:val="en-GB"/>
-        </w:rPr>
-        <w:t>Oordeel</w:t>
-      </w:r>
-      <w:proofErr w:type="spellEnd"/>
-      <w:r>
-        <w:rPr>
-          <w:rFonts w:ascii="Arial" w:hAnsi="Arial" w:cs="Arial"/>
-          <w:sz w:val="28"/>
-          <w:szCs w:val="28"/>
-          <w:lang w:val="en-GB"/>
-        </w:rPr>
-        <w:t xml:space="preserve"> [max 50 </w:t>
-      </w:r>
-      <w:proofErr w:type="spellStart"/>
-      <w:r>
-        <w:rPr>
-          <w:rFonts w:ascii="Arial" w:hAnsi="Arial" w:cs="Arial"/>
-          <w:sz w:val="28"/>
-          <w:szCs w:val="28"/>
-          <w:lang w:val="en-GB"/>
-        </w:rPr>
-        <w:t>woorden</w:t>
-      </w:r>
-      <w:proofErr w:type="spellEnd"/>
-      <w:r>
-        <w:rPr>
-          <w:rFonts w:ascii="Arial" w:hAnsi="Arial" w:cs="Arial"/>
-          <w:sz w:val="28"/>
-          <w:szCs w:val="28"/>
-          <w:lang w:val="en-GB"/>
-        </w:rPr>
-        <w:t>]</w:t>
-      </w:r>
-    </w:p>
-    <w:p>
-      <w:pPr>
-        <w:rPr>
-          <w:rFonts w:ascii="Arial" w:hAnsi="Arial" w:cs="Arial"/>
-          <w:sz w:val="28"/>
-          <w:szCs w:val="28"/>
-          <w:lang w:val="en-GB"/>
-        </w:rPr>
-      </w:pPr>
-      <w:r>
-        <w:rPr>
-          <w:rFonts w:ascii="Arial" w:hAnsi="Arial" w:cs="Arial"/>
-          <w:sz w:val="28"/>
-          <w:szCs w:val="28"/>
-          <w:lang w:val="en-GB"/>
-        </w:rPr>
-        <w:t>X</w:t>
-      </w:r>
-    </w:p>
-    <w:p>
-      <w:pPr>
-        <w:rPr>
-          <w:rFonts w:ascii="Arial" w:hAnsi="Arial" w:cs="Arial"/>
-          <w:sz w:val="28"/>
-          <w:szCs w:val="28"/>
-          <w:lang w:val="en-GB"/>
-        </w:rPr>
-      </w:pPr>
     </w:p>
     <w:p>
       <w:pPr>
@@ -700,7 +367,7 @@
           <w:szCs w:val="28"/>
           <w:lang w:val="nl-NL"/>
         </w:rPr>
-        <w:t xml:space="preserve">Bron van bewering </w:t>
+        <w:t>Claim / Bewering</w:t>
       </w:r>
       <w:r>
         <w:rPr>
@@ -709,34 +376,7 @@
           <w:szCs w:val="28"/>
           <w:lang w:val="nl-NL"/>
         </w:rPr>
-        <w:t xml:space="preserve">[max </w:t>
-      </w:r>
-      <w:r>
-        <w:rPr>
-          <w:rFonts w:ascii="Arial" w:hAnsi="Arial" w:cs="Arial"/>
-          <w:sz w:val="28"/>
-          <w:szCs w:val="28"/>
-          <w:lang w:val="nl-NL"/>
-        </w:rPr>
-        <w:t>20</w:t>
-      </w:r>
-      <w:r>
-        <w:rPr>
-          <w:rFonts w:ascii="Arial" w:hAnsi="Arial" w:cs="Arial"/>
-          <w:sz w:val="28"/>
-          <w:szCs w:val="28"/>
-          <w:lang w:val="nl-NL"/>
-        </w:rPr>
-        <w:t>0 w</w:t>
-      </w:r>
-      <w:r>
-        <w:rPr>
-          <w:rFonts w:ascii="Arial" w:hAnsi="Arial" w:cs="Arial"/>
-          <w:sz w:val="28"/>
-          <w:szCs w:val="28"/>
-          <w:lang w:val="nl-NL"/>
-        </w:rPr>
-        <w:t xml:space="preserve">oorden ] </w:t>
+        <w:t xml:space="preserve"> [max 20 woorden]</w:t>
       </w:r>
     </w:p>
     <w:p>
@@ -755,7 +395,92 @@
           <w:szCs w:val="28"/>
           <w:lang w:val="nl-NL"/>
         </w:rPr>
-        <w:t>X</w:t>
+        <w:t>Zeeotter gaat kopje onder bij olievervuiling</w:t>
+      </w:r>
+      <w:r>
+        <w:rPr>
+          <w:rFonts w:ascii="Arial" w:hAnsi="Arial" w:cs="Arial"/>
+          <w:sz w:val="28"/>
+          <w:szCs w:val="28"/>
+          <w:lang w:val="nl-NL"/>
+        </w:rPr>
+        <w:t xml:space="preserve">. </w:t>
+      </w:r>
+    </w:p>
+    <w:p>
+      <w:pPr>
+        <w:rPr>
+          <w:rFonts w:ascii="Arial" w:hAnsi="Arial" w:cs="Arial"/>
+          <w:sz w:val="28"/>
+          <w:szCs w:val="28"/>
+          <w:lang w:val="nl-NL"/>
+        </w:rPr>
+      </w:pPr>
+      <w:r>
+        <w:rPr>
+          <w:rFonts w:ascii="Arial" w:hAnsi="Arial" w:cs="Arial"/>
+          <w:sz w:val="28"/>
+          <w:szCs w:val="28"/>
+          <w:lang w:val="nl-NL"/>
+        </w:rPr>
+        <w:t xml:space="preserve">Zeeotters verliezen hun fabuleuze drijfvermogen als ze in aanraking komen met olievervuiling. </w:t>
+      </w:r>
+    </w:p>
+    <w:p>
+      <w:pPr>
+        <w:pStyle w:val="Heading3"/>
+        <w:rPr>
+          <w:rFonts w:ascii="Arial" w:hAnsi="Arial" w:cs="Arial"/>
+          <w:sz w:val="28"/>
+          <w:szCs w:val="28"/>
+          <w:lang w:val="nl-NL"/>
+        </w:rPr>
+      </w:pPr>
+      <w:r>
+        <w:rPr>
+          <w:rFonts w:ascii="Arial" w:hAnsi="Arial" w:cs="Arial"/>
+          <w:sz w:val="28"/>
+          <w:szCs w:val="28"/>
+          <w:lang w:val="nl-NL"/>
+        </w:rPr>
+        <w:t>Oordeel</w:t>
+      </w:r>
+      <w:r>
+        <w:rPr>
+          <w:rFonts w:ascii="Arial" w:hAnsi="Arial" w:cs="Arial"/>
+          <w:sz w:val="28"/>
+          <w:szCs w:val="28"/>
+          <w:lang w:val="nl-NL"/>
+        </w:rPr>
+        <w:t xml:space="preserve"> [max 50 woorden]</w:t>
+      </w:r>
+    </w:p>
+    <w:p>
+      <w:pPr>
+        <w:rPr>
+          <w:rFonts w:ascii="Arial" w:hAnsi="Arial" w:cs="Arial"/>
+          <w:sz w:val="28"/>
+          <w:szCs w:val="28"/>
+          <w:lang w:val="nl-NL"/>
+        </w:rPr>
+      </w:pPr>
+      <w:r>
+        <w:rPr>
+          <w:rFonts w:ascii="Arial" w:hAnsi="Arial" w:cs="Arial"/>
+          <w:sz w:val="28"/>
+          <w:szCs w:val="28"/>
+          <w:lang w:val="nl-NL"/>
+        </w:rPr>
+        <w:t>De bewering dat zeeotters "kopje onder gaan" door olievervuiling is misleidend. Hoewel het waar is dat olie de vacht van otters kan aantasten en hun drijfvermogen vermindert, richt de NRC-publicatie zich voornamelijk op een klein deel van het probleem: de impact op de vacht. Het negeert echter de grotere, meer schadelijke effecten van olievervuiling, zoals orgaanschade en vergiftiging. De focus op het drijfvermogen leidt af van de werkelijke bedreigingen voor de overleving van zeeotters</w:t>
+      </w:r>
+      <w:r>
+        <w:rPr>
+          <w:rFonts w:ascii="Arial" w:hAnsi="Arial" w:cs="Arial"/>
+          <w:sz w:val="28"/>
+          <w:szCs w:val="28"/>
+          <w:lang w:val="nl-NL"/>
+        </w:rPr>
+        <w:t>.</w:t>
       </w:r>
     </w:p>
     <w:p>
@@ -786,6 +511,92 @@
           <w:lang w:val="nl-NL"/>
         </w:rPr>
         <w:lastRenderedPageBreak/>
+        <w:t xml:space="preserve">Bron van bewering </w:t>
+      </w:r>
+      <w:r>
+        <w:rPr>
+          <w:rFonts w:ascii="Arial" w:hAnsi="Arial" w:cs="Arial"/>
+          <w:sz w:val="28"/>
+          <w:szCs w:val="28"/>
+          <w:lang w:val="nl-NL"/>
+        </w:rPr>
+        <w:t xml:space="preserve">[max 200 woorden ] </w:t>
+      </w:r>
+    </w:p>
+    <w:p>
+      <w:pPr>
+        <w:rPr>
+          <w:rFonts w:ascii="Arial" w:hAnsi="Arial" w:cs="Arial"/>
+          <w:sz w:val="28"/>
+          <w:szCs w:val="28"/>
+          <w:lang w:val="nl-NL"/>
+        </w:rPr>
+      </w:pPr>
+      <w:r>
+        <w:rPr>
+          <w:rFonts w:ascii="Arial" w:hAnsi="Arial" w:cs="Arial"/>
+          <w:sz w:val="28"/>
+          <w:szCs w:val="28"/>
+          <w:lang w:val="nl-NL"/>
+        </w:rPr>
+        <w:t>Het korte artikel “Zeeotter gaat kopje onder bij olievervuiling,” gepubliceerd op 16 september 2024 op de wetenschapspagina van het NRC, bespreekt de risico's die otters lopen door olievervuiling, specifiek door hun dichte vacht. Hoewel het artikel niet veel aandacht kreeg op sociale media en het onderzoek waarop het is gebaseerd slechts 192 bezoekers heeft getrokken, vond auteur Gemma Venhuizen het toch belangrijk om dit onderwerp aan te kaarten. Venhuizen schrijft regelmatig wetenschappelijke artikelen als biologieredacteur.</w:t>
+      </w:r>
+    </w:p>
+    <w:p>
+      <w:pPr>
+        <w:rPr>
+          <w:rFonts w:ascii="Arial" w:hAnsi="Arial" w:cs="Arial"/>
+          <w:sz w:val="28"/>
+          <w:szCs w:val="28"/>
+          <w:lang w:val="nl-NL"/>
+        </w:rPr>
+      </w:pPr>
+      <w:r>
+        <w:rPr>
+          <w:rFonts w:ascii="Arial" w:hAnsi="Arial" w:cs="Arial"/>
+          <w:sz w:val="28"/>
+          <w:szCs w:val="28"/>
+          <w:lang w:val="nl-NL"/>
+        </w:rPr>
+        <w:t>Het artikel raakt aan een groter thema, namelijk klimaatverandering en de schade aan ecosystemen door olielekkages. Wat opvalt, is de ongebruikelijke structuur van het stuk, wat voor mij aanleiding was om de inhoud te factchecken. De titel suggereert dat olievervuiling een groot probleem vormt voor zeeotters, maar het artikel zelf bespreekt vooral de eigenschappen van hun unieke, dichte vacht. In plaats van in te gaan op statistieken over deze bedreigde diersoort, lijkt de focus vooral te liggen op hoe hun vacht reageert op olie.</w:t>
+      </w:r>
+    </w:p>
+    <w:p>
+      <w:pPr>
+        <w:rPr>
+          <w:rFonts w:ascii="Arial" w:hAnsi="Arial" w:cs="Arial"/>
+          <w:sz w:val="28"/>
+          <w:szCs w:val="28"/>
+          <w:lang w:val="nl-NL"/>
+        </w:rPr>
+      </w:pPr>
+      <w:r>
+        <w:rPr>
+          <w:rFonts w:ascii="Arial" w:hAnsi="Arial" w:cs="Arial"/>
+          <w:sz w:val="28"/>
+          <w:szCs w:val="28"/>
+          <w:lang w:val="nl-NL"/>
+        </w:rPr>
+        <w:t>Daarnaast eindigt het artikel niet met een duidelijke terugkoppeling naar de titel of een gedetailleerde bespreking van de problematiek rond olie en otters. Integendeel, het suggereert zelfs dat otters in het wild mogelijk minder last hebben van de effecten van olievervuiling dan in het onderzoek wordt aangegeven. Het enige praktische advies dat uit het artikel naar voren komt, is het belang van het wassen van otters met afwasmiddel en water na blootstelling aan olie.</w:t>
+      </w:r>
+    </w:p>
+    <w:p>
+      <w:pPr>
+        <w:pStyle w:val="Heading3"/>
+        <w:rPr>
+          <w:rFonts w:ascii="Arial" w:hAnsi="Arial" w:cs="Arial"/>
+          <w:sz w:val="28"/>
+          <w:szCs w:val="28"/>
+          <w:lang w:val="nl-NL"/>
+        </w:rPr>
+      </w:pPr>
+      <w:r>
+        <w:rPr>
+          <w:rFonts w:ascii="Arial" w:hAnsi="Arial" w:cs="Arial"/>
+          <w:sz w:val="28"/>
+          <w:szCs w:val="28"/>
+          <w:lang w:val="nl-NL"/>
+        </w:rPr>
         <w:t xml:space="preserve">Waarom is dit </w:t>
       </w:r>
       <w:r>
@@ -822,16 +633,7 @@
           <w:szCs w:val="28"/>
           <w:lang w:val="nl-NL"/>
         </w:rPr>
-        <w:t xml:space="preserve"> [max 600 w</w:t>
-      </w:r>
-      <w:r>
-        <w:rPr>
-          <w:rFonts w:ascii="Arial" w:hAnsi="Arial" w:cs="Arial"/>
-          <w:sz w:val="28"/>
-          <w:szCs w:val="28"/>
-          <w:lang w:val="nl-NL"/>
-        </w:rPr>
-        <w:t>oorden ]</w:t>
+        <w:t xml:space="preserve"> [max 600 woorden ]</w:t>
       </w:r>
     </w:p>
     <w:p>
@@ -850,207 +652,7 @@
           <w:szCs w:val="28"/>
           <w:lang w:val="nl-NL"/>
         </w:rPr>
-        <w:t xml:space="preserve">Het onderzoek naar zeeotters komt vanuit de vraag </w:t>
-      </w:r>
-    </w:p>
-    <w:p>
-      <w:pPr>
-        <w:rPr>
-          <w:rFonts w:ascii="Arial" w:hAnsi="Arial" w:cs="Arial"/>
-          <w:sz w:val="28"/>
-          <w:szCs w:val="28"/>
-          <w:lang w:val="nl-NL"/>
-        </w:rPr>
-      </w:pPr>
-    </w:p>
-    <w:p>
-      <w:pPr>
-        <w:rPr>
-          <w:rFonts w:ascii="Arial" w:hAnsi="Arial" w:cs="Arial"/>
-          <w:sz w:val="28"/>
-          <w:szCs w:val="28"/>
-          <w:lang w:val="nl-NL"/>
-        </w:rPr>
-      </w:pPr>
-    </w:p>
-    <w:p>
-      <w:pPr>
-        <w:rPr>
-          <w:rFonts w:ascii="Arial" w:hAnsi="Arial" w:cs="Arial"/>
-          <w:sz w:val="28"/>
-          <w:szCs w:val="28"/>
-          <w:lang w:val="nl-NL"/>
-        </w:rPr>
-      </w:pPr>
-    </w:p>
-    <w:p>
-      <w:pPr>
-        <w:pStyle w:val="Heading3"/>
-        <w:rPr>
-          <w:rFonts w:ascii="Arial" w:hAnsi="Arial" w:cs="Arial"/>
-          <w:sz w:val="28"/>
-          <w:szCs w:val="28"/>
-          <w:lang w:val="en-GB"/>
-        </w:rPr>
-      </w:pPr>
-      <w:bookmarkStart w:id="0" w:name="_Hlk112849289"/>
-      <w:proofErr w:type="spellStart"/>
-      <w:r>
-        <w:rPr>
-          <w:rFonts w:ascii="Arial" w:hAnsi="Arial" w:cs="Arial"/>
-          <w:sz w:val="28"/>
-          <w:szCs w:val="28"/>
-          <w:lang w:val="en-GB"/>
-        </w:rPr>
-        <w:t>Conclusie</w:t>
-      </w:r>
-      <w:proofErr w:type="spellEnd"/>
-      <w:r>
-        <w:rPr>
-          <w:rFonts w:ascii="Arial" w:hAnsi="Arial" w:cs="Arial"/>
-          <w:sz w:val="28"/>
-          <w:szCs w:val="28"/>
-          <w:lang w:val="en-GB"/>
-        </w:rPr>
-        <w:t xml:space="preserve"> [max 70 </w:t>
-      </w:r>
-      <w:proofErr w:type="spellStart"/>
-      <w:r>
-        <w:rPr>
-          <w:rFonts w:ascii="Arial" w:hAnsi="Arial" w:cs="Arial"/>
-          <w:sz w:val="28"/>
-          <w:szCs w:val="28"/>
-          <w:lang w:val="en-GB"/>
-        </w:rPr>
-        <w:t>woorden</w:t>
-      </w:r>
-      <w:proofErr w:type="spellEnd"/>
-      <w:r>
-        <w:rPr>
-          <w:rFonts w:ascii="Arial" w:hAnsi="Arial" w:cs="Arial"/>
-          <w:sz w:val="28"/>
-          <w:szCs w:val="28"/>
-          <w:lang w:val="en-GB"/>
-        </w:rPr>
-        <w:t>]</w:t>
-      </w:r>
-    </w:p>
-    <w:bookmarkEnd w:id="0"/>
-    <w:p>
-      <w:pPr>
-        <w:rPr>
-          <w:rFonts w:ascii="Arial" w:hAnsi="Arial" w:cs="Arial"/>
-          <w:sz w:val="28"/>
-          <w:szCs w:val="28"/>
-          <w:lang w:val="nl-NL"/>
-        </w:rPr>
-      </w:pPr>
-      <w:r>
-        <w:rPr>
-          <w:rFonts w:ascii="Arial" w:hAnsi="Arial" w:cs="Arial"/>
-          <w:sz w:val="28"/>
-          <w:szCs w:val="28"/>
-          <w:lang w:val="nl-NL"/>
-        </w:rPr>
-        <w:t>X</w:t>
-      </w:r>
-    </w:p>
-    <w:p>
-      <w:pPr>
-        <w:rPr>
-          <w:rFonts w:ascii="Arial" w:hAnsi="Arial" w:cs="Arial"/>
-          <w:sz w:val="28"/>
-          <w:szCs w:val="28"/>
-          <w:lang w:val="nl-NL"/>
-        </w:rPr>
-      </w:pPr>
-    </w:p>
-    <w:p>
-      <w:pPr>
-        <w:pStyle w:val="Heading3"/>
-        <w:rPr>
-          <w:rFonts w:ascii="Arial" w:hAnsi="Arial" w:cs="Arial"/>
-          <w:sz w:val="28"/>
-          <w:szCs w:val="28"/>
-          <w:lang w:val="en-GB"/>
-        </w:rPr>
-      </w:pPr>
-      <w:r>
-        <w:rPr>
-          <w:rFonts w:ascii="Arial" w:hAnsi="Arial" w:cs="Arial"/>
-          <w:sz w:val="28"/>
-          <w:szCs w:val="28"/>
-          <w:lang w:val="en-GB"/>
-        </w:rPr>
-        <w:t>Bronnen</w:t>
-      </w:r>
-      <w:r>
-        <w:rPr>
-          <w:rFonts w:ascii="Arial" w:hAnsi="Arial" w:cs="Arial"/>
-          <w:sz w:val="28"/>
-          <w:szCs w:val="28"/>
-          <w:lang w:val="en-GB"/>
-        </w:rPr>
-        <w:t xml:space="preserve"> [max </w:t>
-      </w:r>
-      <w:r>
-        <w:rPr>
-          <w:rFonts w:ascii="Arial" w:hAnsi="Arial" w:cs="Arial"/>
-          <w:sz w:val="28"/>
-          <w:szCs w:val="28"/>
-          <w:lang w:val="en-GB"/>
-        </w:rPr>
-        <w:t>3</w:t>
-      </w:r>
-      <w:r>
-        <w:rPr>
-          <w:rFonts w:ascii="Arial" w:hAnsi="Arial" w:cs="Arial"/>
-          <w:sz w:val="28"/>
-          <w:szCs w:val="28"/>
-          <w:lang w:val="en-GB"/>
-        </w:rPr>
-        <w:t>]</w:t>
-      </w:r>
-    </w:p>
-    <w:p>
-      <w:pPr>
-        <w:rPr>
-          <w:rFonts w:ascii="Arial" w:hAnsi="Arial" w:cs="Arial"/>
-          <w:sz w:val="28"/>
-          <w:szCs w:val="28"/>
-          <w:lang w:val="nl-NL"/>
-        </w:rPr>
-      </w:pPr>
-      <w:hyperlink r:id="rId7" w:history="1">
-        <w:r>
-          <w:rPr>
-            <w:rStyle w:val="Hyperlink"/>
-            <w:rFonts w:ascii="Arial" w:hAnsi="Arial" w:cs="Arial"/>
-            <w:sz w:val="28"/>
-            <w:szCs w:val="28"/>
-            <w:lang w:val="nl-NL"/>
-          </w:rPr>
-          <w:t>https://journals.biologists.com/jeb/article-abstract/227/17/jeb247134/361902/A-novel-comparison-of-southern-sea-otter-Enhydra?redirectedFrom=fulltext</w:t>
-        </w:r>
-      </w:hyperlink>
-    </w:p>
-    <w:p>
-      <w:pPr>
-        <w:rPr>
-          <w:rFonts w:ascii="Arial" w:hAnsi="Arial" w:cs="Arial"/>
-          <w:sz w:val="28"/>
-          <w:szCs w:val="28"/>
-          <w:lang w:val="nl-NL"/>
-        </w:rPr>
-      </w:pPr>
-      <w:r>
-        <w:rPr>
-          <w:rFonts w:ascii="Arial" w:hAnsi="Arial" w:cs="Arial"/>
-          <w:sz w:val="28"/>
-          <w:szCs w:val="28"/>
-          <w:lang w:val="nl-NL"/>
-        </w:rPr>
-        <w:t>Dit is een onderzoek naar drijfbaarheid van otters, qua vergelijking met de leeftijden van de otters,</w:t>
+        <w:t>Om dit te onderzoeken, heb ik gekeken naar een specifieke studie en vergelijkbare onderzoeken over de impact van olievervuiling op Zuidelijke zeeotters. De studie richtte zich op het verschil tussen de vacht van jonge en volwassen otters. Het artikel zelf vermeldt dat het onderzoek niet is uitgevoerd op levende otters, noch op overleden of gesimuleerde exemplaren. In plaats daarvan werden stukjes afgesneden huid gebruikt, die onder drie verschillende condities werden getest: controle, geolied en gewassen met afwasmiddel. Uit de resultaten bleek dat de geoliede huid het minst drijfvermogen had, terwijl de gewassen huid niet volledig herstelde naar de oorspronkelijke staat.</w:t>
       </w:r>
     </w:p>
     <w:p>
@@ -1079,156 +681,7 @@
           <w:szCs w:val="28"/>
           <w:lang w:val="nl-NL"/>
         </w:rPr>
-        <w:t>[</w:t>
-      </w:r>
-      <w:r>
-        <w:rPr>
-          <w:rFonts w:ascii="Arial" w:hAnsi="Arial" w:cs="Arial"/>
-          <w:sz w:val="28"/>
-          <w:szCs w:val="28"/>
-          <w:lang w:val="nl-NL"/>
-        </w:rPr>
-        <w:t xml:space="preserve">A </w:t>
-      </w:r>
-      <w:proofErr w:type="spellStart"/>
-      <w:r>
-        <w:rPr>
-          <w:rFonts w:ascii="Arial" w:hAnsi="Arial" w:cs="Arial"/>
-          <w:sz w:val="28"/>
-          <w:szCs w:val="28"/>
-          <w:lang w:val="nl-NL"/>
-        </w:rPr>
-        <w:t>novel</w:t>
-      </w:r>
-      <w:proofErr w:type="spellEnd"/>
-      <w:r>
-        <w:rPr>
-          <w:rFonts w:ascii="Arial" w:hAnsi="Arial" w:cs="Arial"/>
-          <w:sz w:val="28"/>
-          <w:szCs w:val="28"/>
-          <w:lang w:val="nl-NL"/>
-        </w:rPr>
-        <w:t xml:space="preserve"> </w:t>
-      </w:r>
-      <w:proofErr w:type="spellStart"/>
-      <w:r>
-        <w:rPr>
-          <w:rFonts w:ascii="Arial" w:hAnsi="Arial" w:cs="Arial"/>
-          <w:sz w:val="28"/>
-          <w:szCs w:val="28"/>
-          <w:lang w:val="nl-NL"/>
-        </w:rPr>
-        <w:t>comparison</w:t>
-      </w:r>
-      <w:proofErr w:type="spellEnd"/>
-      <w:r>
-        <w:rPr>
-          <w:rFonts w:ascii="Arial" w:hAnsi="Arial" w:cs="Arial"/>
-          <w:sz w:val="28"/>
-          <w:szCs w:val="28"/>
-          <w:lang w:val="nl-NL"/>
-        </w:rPr>
-        <w:t xml:space="preserve"> of </w:t>
-      </w:r>
-      <w:proofErr w:type="spellStart"/>
-      <w:r>
-        <w:rPr>
-          <w:rFonts w:ascii="Arial" w:hAnsi="Arial" w:cs="Arial"/>
-          <w:sz w:val="28"/>
-          <w:szCs w:val="28"/>
-          <w:lang w:val="nl-NL"/>
-        </w:rPr>
-        <w:t>southern</w:t>
-      </w:r>
-      <w:proofErr w:type="spellEnd"/>
-      <w:r>
-        <w:rPr>
-          <w:rFonts w:ascii="Arial" w:hAnsi="Arial" w:cs="Arial"/>
-          <w:sz w:val="28"/>
-          <w:szCs w:val="28"/>
-          <w:lang w:val="nl-NL"/>
-        </w:rPr>
-        <w:t xml:space="preserve"> </w:t>
-      </w:r>
-      <w:proofErr w:type="spellStart"/>
-      <w:r>
-        <w:rPr>
-          <w:rFonts w:ascii="Arial" w:hAnsi="Arial" w:cs="Arial"/>
-          <w:sz w:val="28"/>
-          <w:szCs w:val="28"/>
-          <w:lang w:val="nl-NL"/>
-        </w:rPr>
-        <w:t>sea</w:t>
-      </w:r>
-      <w:proofErr w:type="spellEnd"/>
-      <w:r>
-        <w:rPr>
-          <w:rFonts w:ascii="Arial" w:hAnsi="Arial" w:cs="Arial"/>
-          <w:sz w:val="28"/>
-          <w:szCs w:val="28"/>
-          <w:lang w:val="nl-NL"/>
-        </w:rPr>
-        <w:t xml:space="preserve"> otter (</w:t>
-      </w:r>
-      <w:proofErr w:type="spellStart"/>
-      <w:r>
-        <w:rPr>
-          <w:rFonts w:ascii="Arial" w:hAnsi="Arial" w:cs="Arial"/>
-          <w:sz w:val="28"/>
-          <w:szCs w:val="28"/>
-          <w:lang w:val="nl-NL"/>
-        </w:rPr>
-        <w:t>Enhydra</w:t>
-      </w:r>
-      <w:proofErr w:type="spellEnd"/>
-      <w:r>
-        <w:rPr>
-          <w:rFonts w:ascii="Arial" w:hAnsi="Arial" w:cs="Arial"/>
-          <w:sz w:val="28"/>
-          <w:szCs w:val="28"/>
-          <w:lang w:val="nl-NL"/>
-        </w:rPr>
-        <w:t xml:space="preserve"> </w:t>
-      </w:r>
-      <w:proofErr w:type="spellStart"/>
-      <w:r>
-        <w:rPr>
-          <w:rFonts w:ascii="Arial" w:hAnsi="Arial" w:cs="Arial"/>
-          <w:sz w:val="28"/>
-          <w:szCs w:val="28"/>
-          <w:lang w:val="nl-NL"/>
-        </w:rPr>
-        <w:t>lutris</w:t>
-      </w:r>
-      <w:proofErr w:type="spellEnd"/>
-      <w:r>
-        <w:rPr>
-          <w:rFonts w:ascii="Arial" w:hAnsi="Arial" w:cs="Arial"/>
-          <w:sz w:val="28"/>
-          <w:szCs w:val="28"/>
-          <w:lang w:val="nl-NL"/>
-        </w:rPr>
-        <w:t xml:space="preserve"> </w:t>
-      </w:r>
-      <w:proofErr w:type="spellStart"/>
-      <w:r>
-        <w:rPr>
-          <w:rFonts w:ascii="Arial" w:hAnsi="Arial" w:cs="Arial"/>
-          <w:sz w:val="28"/>
-          <w:szCs w:val="28"/>
-          <w:lang w:val="nl-NL"/>
-        </w:rPr>
-        <w:t>nereis</w:t>
-      </w:r>
-      <w:proofErr w:type="spellEnd"/>
-      <w:r>
-        <w:rPr>
-          <w:rFonts w:ascii="Arial" w:hAnsi="Arial" w:cs="Arial"/>
-          <w:sz w:val="28"/>
-          <w:szCs w:val="28"/>
-          <w:lang w:val="nl-NL"/>
-        </w:rPr>
-        <w:t>)</w:t>
+        <w:t>Op basis hiervan kan geconcludeerd worden dat olievervuiling schadelijk is voor de vacht van otters, ongeacht hun leeftijd. Echter, de claim dat zeeotters verdrinken door olievervuiling is misleidend. Otters kunnen hun eigen vacht schoonmaken en wegzwemmen van vervuilde gebieden. In een NRC-artikel werd gesteld: “Zodra hun vacht doordrenkt raakt met olie, halveert hun drijfvermogen, waardoor ze sneller verdrinken.” Dit betreft echter alleen het drijfvermogen van een stukje vacht, niet dat van een levende otter.</w:t>
       </w:r>
     </w:p>
     <w:p>
@@ -1240,7 +693,6 @@
           <w:lang w:val="nl-NL"/>
         </w:rPr>
       </w:pPr>
-      <w:proofErr w:type="spellStart"/>
       <w:r>
         <w:rPr>
           <w:rFonts w:ascii="Arial" w:hAnsi="Arial" w:cs="Arial"/>
@@ -1248,9 +700,8 @@
           <w:szCs w:val="28"/>
           <w:lang w:val="nl-NL"/>
         </w:rPr>
-        <w:t>fur</w:t>
+        <w:t>Uit necropsieonderzoek van andere studies blijkt dat de belangrijkste oorzaken van sterfte bij otters tijdens olielekkages te maken hebben met interne schade. In één onderzoek werd gesteld: "De meeste sterfgevallen van zeeotters werden toegeschreven aan de olie, en pathologische en histologische veranderingen waren geassocieerd met olieblootstelling in de longen, lever en nieren." Langdurige effecten, zoals chronische schade aan de zeeotterpopulatie in Prince William Sound, duurden voort tot minstens 1991. Deze studies benadrukken dat olievervuiling schadelijk is vanwege de toxische effecten, niet omdat otters sneller zouden zinken door olie in hun vacht.</w:t>
       </w:r>
-      <w:proofErr w:type="spellEnd"/>
       <w:r>
         <w:rPr>
           <w:rFonts w:ascii="Arial" w:hAnsi="Arial" w:cs="Arial"/>
@@ -1258,9 +709,18 @@
           <w:szCs w:val="28"/>
           <w:lang w:val="nl-NL"/>
         </w:rPr>
-        <w:t xml:space="preserve"> </w:t>
+        <w:t xml:space="preserve"> [1]</w:t>
       </w:r>
-      <w:proofErr w:type="spellStart"/>
+    </w:p>
+    <w:p>
+      <w:pPr>
+        <w:rPr>
+          <w:rFonts w:ascii="Arial" w:hAnsi="Arial" w:cs="Arial"/>
+          <w:sz w:val="28"/>
+          <w:szCs w:val="28"/>
+          <w:lang w:val="nl-NL"/>
+        </w:rPr>
+      </w:pPr>
       <w:r>
         <w:rPr>
           <w:rFonts w:ascii="Arial" w:hAnsi="Arial" w:cs="Arial"/>
@@ -1268,9 +728,8 @@
           <w:szCs w:val="28"/>
           <w:lang w:val="nl-NL"/>
         </w:rPr>
-        <w:t>buoyancy</w:t>
+        <w:t>Daarnaast wijst verder onderzoek op een toename van sterfte door vergiftigd voedsel, zoals verontreinigde schelpdieren: “Oliebesmetting en de inname van met olie besmette schelpdieren kunnen de voortplanting beïnvloeden en verschillende langdurige subletale effecten veroorzaken.”</w:t>
       </w:r>
-      <w:proofErr w:type="spellEnd"/>
       <w:r>
         <w:rPr>
           <w:rFonts w:ascii="Arial" w:hAnsi="Arial" w:cs="Arial"/>
@@ -1278,9 +737,18 @@
           <w:szCs w:val="28"/>
           <w:lang w:val="nl-NL"/>
         </w:rPr>
-        <w:t xml:space="preserve"> </w:t>
+        <w:t xml:space="preserve"> [2]</w:t>
       </w:r>
-      <w:proofErr w:type="spellStart"/>
+    </w:p>
+    <w:p>
+      <w:pPr>
+        <w:rPr>
+          <w:rFonts w:ascii="Arial" w:hAnsi="Arial" w:cs="Arial"/>
+          <w:sz w:val="28"/>
+          <w:szCs w:val="28"/>
+          <w:lang w:val="nl-NL"/>
+        </w:rPr>
+      </w:pPr>
       <w:r>
         <w:rPr>
           <w:rFonts w:ascii="Arial" w:hAnsi="Arial" w:cs="Arial"/>
@@ -1288,9 +756,30 @@
           <w:szCs w:val="28"/>
           <w:lang w:val="nl-NL"/>
         </w:rPr>
-        <w:t>across</w:t>
+        <w:t>In mijn onderzoek heb ik twee bezwaren tegen het NRC-artikel. Ten eerste, de studie waarop de bewering gebaseerd is, testte slechts stukjes huid en is volgens de onderzoekers niet representatief voor het gedrag van een volledige otter. Ten tweede wijzen andere onderzoeken op veel ernstigere problemen voor otters door olievervuiling, zonder melding te maken van verminderde zwemprestaties of zinken. Hierdoor is de titel, die suggereert dat otters verdrinken door olielekkages, misleidend en negeert het de daadwerkelijke bedreigingen voor deze diersoort.</w:t>
       </w:r>
-      <w:proofErr w:type="spellEnd"/>
+    </w:p>
+    <w:p>
+      <w:pPr>
+        <w:rPr>
+          <w:rFonts w:ascii="Arial" w:hAnsi="Arial" w:cs="Arial"/>
+          <w:sz w:val="28"/>
+          <w:szCs w:val="28"/>
+          <w:lang w:val="nl-NL"/>
+        </w:rPr>
+      </w:pPr>
+    </w:p>
+    <w:p>
+      <w:pPr>
+        <w:pStyle w:val="Heading3"/>
+        <w:rPr>
+          <w:rFonts w:ascii="Arial" w:hAnsi="Arial" w:cs="Arial"/>
+          <w:sz w:val="28"/>
+          <w:szCs w:val="28"/>
+          <w:lang w:val="nl-NL"/>
+        </w:rPr>
+      </w:pPr>
+      <w:bookmarkStart w:id="0" w:name="_Hlk112849289"/>
       <w:r>
         <w:rPr>
           <w:rFonts w:ascii="Arial" w:hAnsi="Arial" w:cs="Arial"/>
@@ -1298,9 +787,9 @@
           <w:szCs w:val="28"/>
           <w:lang w:val="nl-NL"/>
         </w:rPr>
-        <w:t xml:space="preserve"> </w:t>
+        <w:lastRenderedPageBreak/>
+        <w:t>Conclusie</w:t>
       </w:r>
-      <w:proofErr w:type="spellStart"/>
       <w:r>
         <w:rPr>
           <w:rFonts w:ascii="Arial" w:hAnsi="Arial" w:cs="Arial"/>
@@ -1308,9 +797,19 @@
           <w:szCs w:val="28"/>
           <w:lang w:val="nl-NL"/>
         </w:rPr>
-        <w:t>ontogeny</w:t>
+        <w:t xml:space="preserve"> [max 70 woorden]</w:t>
       </w:r>
-      <w:proofErr w:type="spellEnd"/>
+    </w:p>
+    <w:bookmarkEnd w:id="0"/>
+    <w:p>
+      <w:pPr>
+        <w:rPr>
+          <w:rFonts w:ascii="Arial" w:hAnsi="Arial" w:cs="Arial"/>
+          <w:sz w:val="28"/>
+          <w:szCs w:val="28"/>
+          <w:lang w:val="nl-NL"/>
+        </w:rPr>
+      </w:pPr>
       <w:r>
         <w:rPr>
           <w:rFonts w:ascii="Arial" w:hAnsi="Arial" w:cs="Arial"/>
@@ -1318,7 +817,184 @@
           <w:szCs w:val="28"/>
           <w:lang w:val="nl-NL"/>
         </w:rPr>
-        <w:t>]</w:t>
+        <w:t>Het artikel</w:t>
+      </w:r>
+      <w:r>
+        <w:rPr>
+          <w:rFonts w:ascii="Arial" w:hAnsi="Arial" w:cs="Arial"/>
+          <w:sz w:val="28"/>
+          <w:szCs w:val="28"/>
+          <w:lang w:val="nl-NL"/>
+        </w:rPr>
+        <w:t xml:space="preserve"> over olievervuiling bij zeeotters benadruk</w:t>
+      </w:r>
+      <w:r>
+        <w:rPr>
+          <w:rFonts w:ascii="Arial" w:hAnsi="Arial" w:cs="Arial"/>
+          <w:sz w:val="28"/>
+          <w:szCs w:val="28"/>
+          <w:lang w:val="nl-NL"/>
+        </w:rPr>
+        <w:t>t</w:t>
+      </w:r>
+      <w:r>
+        <w:rPr>
+          <w:rFonts w:ascii="Arial" w:hAnsi="Arial" w:cs="Arial"/>
+          <w:sz w:val="28"/>
+          <w:szCs w:val="28"/>
+          <w:lang w:val="nl-NL"/>
+        </w:rPr>
+        <w:t xml:space="preserve"> vooral de impact op hun vacht, maar mis</w:t>
+      </w:r>
+      <w:r>
+        <w:rPr>
+          <w:rFonts w:ascii="Arial" w:hAnsi="Arial" w:cs="Arial"/>
+          <w:sz w:val="28"/>
+          <w:szCs w:val="28"/>
+          <w:lang w:val="nl-NL"/>
+        </w:rPr>
+        <w:t>t</w:t>
+      </w:r>
+      <w:r>
+        <w:rPr>
+          <w:rFonts w:ascii="Arial" w:hAnsi="Arial" w:cs="Arial"/>
+          <w:sz w:val="28"/>
+          <w:szCs w:val="28"/>
+          <w:lang w:val="nl-NL"/>
+        </w:rPr>
+        <w:t xml:space="preserve"> context over de bredere ecologische gevolgen. Hoewel </w:t>
+      </w:r>
+      <w:r>
+        <w:rPr>
+          <w:rFonts w:ascii="Arial" w:hAnsi="Arial" w:cs="Arial"/>
+          <w:sz w:val="28"/>
+          <w:szCs w:val="28"/>
+          <w:lang w:val="nl-NL"/>
+        </w:rPr>
+        <w:t>de</w:t>
+      </w:r>
+      <w:r>
+        <w:rPr>
+          <w:rFonts w:ascii="Arial" w:hAnsi="Arial" w:cs="Arial"/>
+          <w:sz w:val="28"/>
+          <w:szCs w:val="28"/>
+          <w:lang w:val="nl-NL"/>
+        </w:rPr>
+        <w:t xml:space="preserve"> studie zich richt op stukjes huid, wijzen andere onderzoeken op ernstigere problemen zoals orgaanschade en vergiftiging. De NRC-publicatie toont beperkt inzicht in de werkelijke bedreigingen voor zeeotters, terwijl langdurige blootstelling aan olie de grootste bedreiging vormt voor hun overleving.</w:t>
+      </w:r>
+    </w:p>
+    <w:p>
+      <w:pPr>
+        <w:rPr>
+          <w:rFonts w:ascii="Arial" w:hAnsi="Arial" w:cs="Arial"/>
+          <w:sz w:val="28"/>
+          <w:szCs w:val="28"/>
+          <w:lang w:val="nl-NL"/>
+        </w:rPr>
+      </w:pPr>
+    </w:p>
+    <w:p>
+      <w:pPr>
+        <w:pStyle w:val="Heading3"/>
+        <w:rPr>
+          <w:rFonts w:ascii="Arial" w:hAnsi="Arial" w:cs="Arial"/>
+          <w:sz w:val="28"/>
+          <w:szCs w:val="28"/>
+          <w:lang w:val="nl-NL"/>
+        </w:rPr>
+      </w:pPr>
+      <w:r>
+        <w:rPr>
+          <w:rFonts w:ascii="Arial" w:hAnsi="Arial" w:cs="Arial"/>
+          <w:sz w:val="28"/>
+          <w:szCs w:val="28"/>
+          <w:lang w:val="nl-NL"/>
+        </w:rPr>
+        <w:t>Bronnen [max 3]</w:t>
+      </w:r>
+    </w:p>
+    <w:p>
+      <w:pPr>
+        <w:rPr>
+          <w:lang w:val="nl-NL"/>
+        </w:rPr>
+      </w:pPr>
+      <w:r>
+        <w:rPr>
+          <w:lang w:val="nl-NL"/>
+        </w:rPr>
+        <w:t>Artikel bron:</w:t>
+      </w:r>
+    </w:p>
+    <w:p>
+      <w:pPr>
+        <w:rPr>
+          <w:rFonts w:ascii="Arial" w:hAnsi="Arial" w:cs="Arial"/>
+          <w:sz w:val="28"/>
+          <w:szCs w:val="28"/>
+          <w:lang w:val="nl-NL"/>
+        </w:rPr>
+      </w:pPr>
+      <w:hyperlink r:id="rId7" w:history="1">
+        <w:r>
+          <w:rPr>
+            <w:rStyle w:val="Hyperlink"/>
+            <w:rFonts w:ascii="Arial" w:hAnsi="Arial" w:cs="Arial"/>
+            <w:sz w:val="28"/>
+            <w:szCs w:val="28"/>
+            <w:lang w:val="nl-NL"/>
+          </w:rPr>
+          <w:t>https://journals.biologists.com/jeb/article-abstract/227/17/jeb247134/361902/A-novel-comparison-of-southern-sea-otter-Enhydra?redirectedFrom=</w:t>
+        </w:r>
+        <w:r>
+          <w:rPr>
+            <w:rStyle w:val="Hyperlink"/>
+            <w:rFonts w:ascii="Arial" w:hAnsi="Arial" w:cs="Arial"/>
+            <w:sz w:val="28"/>
+            <w:szCs w:val="28"/>
+            <w:lang w:val="nl-NL"/>
+          </w:rPr>
+          <w:t>f</w:t>
+        </w:r>
+        <w:r>
+          <w:rPr>
+            <w:rStyle w:val="Hyperlink"/>
+            <w:rFonts w:ascii="Arial" w:hAnsi="Arial" w:cs="Arial"/>
+            <w:sz w:val="28"/>
+            <w:szCs w:val="28"/>
+            <w:lang w:val="nl-NL"/>
+          </w:rPr>
+          <w:t>ulltext</w:t>
+        </w:r>
+      </w:hyperlink>
+    </w:p>
+    <w:p>
+      <w:pPr>
+        <w:rPr>
+          <w:rFonts w:ascii="Arial" w:hAnsi="Arial" w:cs="Arial"/>
+          <w:sz w:val="28"/>
+          <w:szCs w:val="28"/>
+          <w:lang w:val="nl-NL"/>
+        </w:rPr>
+      </w:pPr>
+    </w:p>
+    <w:p>
+      <w:pPr>
+        <w:rPr>
+          <w:rFonts w:ascii="Arial" w:hAnsi="Arial" w:cs="Arial"/>
+          <w:sz w:val="28"/>
+          <w:szCs w:val="28"/>
+          <w:lang w:val="nl-NL"/>
+        </w:rPr>
+      </w:pPr>
+      <w:r>
+        <w:rPr>
+          <w:rFonts w:ascii="Arial" w:hAnsi="Arial" w:cs="Arial"/>
+          <w:sz w:val="28"/>
+          <w:szCs w:val="28"/>
+          <w:lang w:val="nl-NL"/>
+        </w:rPr>
+        <w:t>Factcheck bron:</w:t>
       </w:r>
     </w:p>
     <w:p>
@@ -1330,6 +1006,27 @@
           <w:lang w:val="nl-NL"/>
         </w:rPr>
       </w:pPr>
+      <w:r>
+        <w:rPr>
+          <w:rFonts w:ascii="Arial" w:hAnsi="Arial" w:cs="Arial"/>
+          <w:sz w:val="24"/>
+          <w:szCs w:val="24"/>
+          <w:lang w:val="nl-NL"/>
+        </w:rPr>
+        <w:t xml:space="preserve">[1] </w:t>
+      </w:r>
+      <w:hyperlink r:id="rId8" w:history="1">
+        <w:r>
+          <w:rPr>
+            <w:rStyle w:val="Hyperlink"/>
+            <w:rFonts w:ascii="Arial" w:hAnsi="Arial" w:cs="Arial"/>
+            <w:sz w:val="24"/>
+            <w:szCs w:val="24"/>
+            <w:lang w:val="nl-NL"/>
+          </w:rPr>
+          <w:t>https://www.pnas.org/doi/full/10.1073/pnas.120163397</w:t>
+        </w:r>
+      </w:hyperlink>
     </w:p>
     <w:p>
       <w:pPr>
@@ -1340,9 +1037,52 @@
           <w:lang w:val="nl-NL"/>
         </w:rPr>
       </w:pPr>
+      <w:r>
+        <w:rPr>
+          <w:rFonts w:ascii="Arial" w:hAnsi="Arial" w:cs="Arial"/>
+          <w:sz w:val="24"/>
+          <w:szCs w:val="24"/>
+          <w:lang w:val="nl-NL"/>
+        </w:rPr>
+        <w:t xml:space="preserve">[2] </w:t>
+      </w:r>
+      <w:hyperlink r:id="rId9" w:history="1">
+        <w:r>
+          <w:rPr>
+            <w:rStyle w:val="Hyperlink"/>
+            <w:rFonts w:ascii="Arial" w:hAnsi="Arial" w:cs="Arial"/>
+            <w:sz w:val="24"/>
+            <w:szCs w:val="24"/>
+            <w:lang w:val="nl-NL"/>
+          </w:rPr>
+          <w:t>https://link.springer.com/article/10.1023/A:1009968113079</w:t>
+        </w:r>
+      </w:hyperlink>
+    </w:p>
+    <w:p>
+      <w:pPr>
+        <w:rPr>
+          <w:rFonts w:ascii="Arial" w:hAnsi="Arial" w:cs="Arial"/>
+          <w:sz w:val="24"/>
+          <w:szCs w:val="24"/>
+          <w:lang w:val="nl-NL"/>
+        </w:rPr>
+      </w:pPr>
+      <w:hyperlink r:id="rId10" w:history="1">
+        <w:r>
+          <w:rPr>
+            <w:rStyle w:val="Hyperlink"/>
+            <w:rFonts w:ascii="Arial" w:hAnsi="Arial" w:cs="Arial"/>
+            <w:sz w:val="28"/>
+            <w:szCs w:val="28"/>
+            <w:lang w:val="nl-NL"/>
+          </w:rPr>
+          <w:t>https://www.fractracker.org/2015/06/sea-otter/</w:t>
+        </w:r>
+      </w:hyperlink>
     </w:p>
     <w:sectPr>
-      <w:footerReference w:type="default" r:id="rId8"/>
+      <w:footerReference w:type="default" r:id="rId11"/>
       <w:pgSz w:w="11906" w:h="16838" w:code="9"/>
       <w:pgMar w:top="1440" w:right="1440" w:bottom="1440" w:left="1440" w:header="720" w:footer="720" w:gutter="0"/>
       <w:cols w:space="720"/>
@@ -2741,7 +2481,6 @@
   <w:style w:type="character" w:default="1" w:styleId="DefaultParagraphFont">
     <w:name w:val="Default Paragraph Font"/>
     <w:uiPriority w:val="1"/>
-    <w:semiHidden/>
     <w:unhideWhenUsed/>
   </w:style>
   <w:style w:type="table" w:default="1" w:styleId="TableNormal">

</xml_diff>